<commit_message>
Se agregaron pruebas de Tarea y correciones en revision de codigo
</commit_message>
<xml_diff>
--- a/02. Desarrollo del proyecto/10.PSP/HCM/ModificarTarea/Revisión_Código.docx
+++ b/02. Desarrollo del proyecto/10.PSP/HCM/ModificarTarea/Revisión_Código.docx
@@ -1716,6 +1716,7 @@
                 <w:szCs w:val="20"/>
               </w:rPr>
             </w:pPr>
+            <w:proofErr w:type="gramStart"/>
             <w:r>
               <w:rPr>
                 <w:rFonts w:ascii="Arial Narrow" w:eastAsia="Times New Roman" w:hAnsi="Arial Narrow" w:cs="Arial"/>
@@ -1723,6 +1724,7 @@
               </w:rPr>
               <w:t>()Pares</w:t>
             </w:r>
+            <w:proofErr w:type="gramEnd"/>
           </w:p>
         </w:tc>
         <w:tc>
@@ -2317,195 +2319,6 @@
         </w:tc>
       </w:tr>
       <w:tr>
-        <w:tc>
-          <w:tcPr>
-            <w:cnfStyle w:val="001000000000" w:firstRow="0" w:lastRow="0" w:firstColumn="1" w:lastColumn="0" w:oddVBand="0" w:evenVBand="0" w:oddHBand="0" w:evenHBand="0" w:firstRowFirstColumn="0" w:firstRowLastColumn="0" w:lastRowFirstColumn="0" w:lastRowLastColumn="0"/>
-            <w:tcW w:w="1340" w:type="dxa"/>
-          </w:tcPr>
-          <w:p>
-            <w:pPr>
-              <w:jc w:val="both"/>
-              <w:rPr>
-                <w:rFonts w:ascii="Arial Narrow" w:eastAsia="Times New Roman" w:hAnsi="Arial Narrow" w:cs="Arial"/>
-                <w:szCs w:val="20"/>
-              </w:rPr>
-            </w:pPr>
-            <w:proofErr w:type="spellStart"/>
-            <w:r>
-              <w:rPr>
-                <w:rFonts w:ascii="Arial Narrow" w:eastAsia="Times New Roman" w:hAnsi="Arial Narrow" w:cs="Arial"/>
-                <w:szCs w:val="20"/>
-              </w:rPr>
-              <w:t>Estandar</w:t>
-            </w:r>
-            <w:proofErr w:type="spellEnd"/>
-            <w:r>
-              <w:rPr>
-                <w:rFonts w:ascii="Arial Narrow" w:eastAsia="Times New Roman" w:hAnsi="Arial Narrow" w:cs="Arial"/>
-                <w:szCs w:val="20"/>
-              </w:rPr>
-              <w:t xml:space="preserve"> </w:t>
-            </w:r>
-          </w:p>
-        </w:tc>
-        <w:tc>
-          <w:tcPr>
-            <w:tcW w:w="1786" w:type="dxa"/>
-          </w:tcPr>
-          <w:p>
-            <w:pPr>
-              <w:cnfStyle w:val="000000000000" w:firstRow="0" w:lastRow="0" w:firstColumn="0" w:lastColumn="0" w:oddVBand="0" w:evenVBand="0" w:oddHBand="0" w:evenHBand="0" w:firstRowFirstColumn="0" w:firstRowLastColumn="0" w:lastRowFirstColumn="0" w:lastRowLastColumn="0"/>
-              <w:rPr>
-                <w:rFonts w:ascii="Arial" w:eastAsia="Times New Roman" w:hAnsi="Arial" w:cs="Arial"/>
-                <w:sz w:val="20"/>
-                <w:szCs w:val="20"/>
-              </w:rPr>
-            </w:pPr>
-            <w:r>
-              <w:rPr>
-                <w:rFonts w:ascii="Arial" w:eastAsia="Times New Roman" w:hAnsi="Arial" w:cs="Arial"/>
-                <w:sz w:val="20"/>
-                <w:szCs w:val="20"/>
-              </w:rPr>
-              <w:t>Asegúrese de que el código cumpla con los estándares de codificación.</w:t>
-            </w:r>
-          </w:p>
-        </w:tc>
-        <w:tc>
-          <w:tcPr>
-            <w:tcW w:w="1689" w:type="dxa"/>
-          </w:tcPr>
-          <w:p>
-            <w:pPr>
-              <w:jc w:val="both"/>
-              <w:cnfStyle w:val="000000000000" w:firstRow="0" w:lastRow="0" w:firstColumn="0" w:lastColumn="0" w:oddVBand="0" w:evenVBand="0" w:oddHBand="0" w:evenHBand="0" w:firstRowFirstColumn="0" w:firstRowLastColumn="0" w:lastRowFirstColumn="0" w:lastRowLastColumn="0"/>
-              <w:rPr>
-                <w:rFonts w:ascii="Arial" w:eastAsia="Times New Roman" w:hAnsi="Arial" w:cs="Arial"/>
-                <w:sz w:val="20"/>
-                <w:szCs w:val="20"/>
-              </w:rPr>
-            </w:pPr>
-            <w:r>
-              <w:rPr>
-                <w:rFonts w:ascii="Arial" w:eastAsia="Times New Roman" w:hAnsi="Arial" w:cs="Arial"/>
-                <w:sz w:val="20"/>
-                <w:szCs w:val="20"/>
-              </w:rPr>
-              <w:t>S</w:t>
-            </w:r>
-          </w:p>
-        </w:tc>
-        <w:tc>
-          <w:tcPr>
-            <w:tcW w:w="1667" w:type="dxa"/>
-          </w:tcPr>
-          <w:p>
-            <w:pPr>
-              <w:jc w:val="both"/>
-              <w:cnfStyle w:val="000000000000" w:firstRow="0" w:lastRow="0" w:firstColumn="0" w:lastColumn="0" w:oddVBand="0" w:evenVBand="0" w:oddHBand="0" w:evenHBand="0" w:firstRowFirstColumn="0" w:firstRowLastColumn="0" w:lastRowFirstColumn="0" w:lastRowLastColumn="0"/>
-              <w:rPr>
-                <w:rFonts w:ascii="Arial" w:eastAsia="Times New Roman" w:hAnsi="Arial" w:cs="Arial"/>
-                <w:sz w:val="20"/>
-                <w:szCs w:val="20"/>
-              </w:rPr>
-            </w:pPr>
-            <w:r>
-              <w:rPr>
-                <w:rFonts w:ascii="Arial" w:eastAsia="Times New Roman" w:hAnsi="Arial" w:cs="Arial"/>
-                <w:sz w:val="20"/>
-                <w:szCs w:val="20"/>
-              </w:rPr>
-              <w:t>S</w:t>
-            </w:r>
-          </w:p>
-        </w:tc>
-        <w:tc>
-          <w:tcPr>
-            <w:tcW w:w="819" w:type="dxa"/>
-          </w:tcPr>
-          <w:p>
-            <w:pPr>
-              <w:jc w:val="both"/>
-              <w:cnfStyle w:val="000000000000" w:firstRow="0" w:lastRow="0" w:firstColumn="0" w:lastColumn="0" w:oddVBand="0" w:evenVBand="0" w:oddHBand="0" w:evenHBand="0" w:firstRowFirstColumn="0" w:firstRowLastColumn="0" w:lastRowFirstColumn="0" w:lastRowLastColumn="0"/>
-              <w:rPr>
-                <w:rFonts w:ascii="Arial" w:eastAsia="Times New Roman" w:hAnsi="Arial" w:cs="Arial"/>
-                <w:sz w:val="20"/>
-                <w:szCs w:val="20"/>
-              </w:rPr>
-            </w:pPr>
-            <w:r>
-              <w:rPr>
-                <w:rFonts w:ascii="Arial" w:eastAsia="Times New Roman" w:hAnsi="Arial" w:cs="Arial"/>
-                <w:sz w:val="20"/>
-                <w:szCs w:val="20"/>
-              </w:rPr>
-              <w:t>S</w:t>
-            </w:r>
-          </w:p>
-        </w:tc>
-        <w:tc>
-          <w:tcPr>
-            <w:tcW w:w="2052" w:type="dxa"/>
-          </w:tcPr>
-          <w:p>
-            <w:pPr>
-              <w:jc w:val="both"/>
-              <w:cnfStyle w:val="000000000000" w:firstRow="0" w:lastRow="0" w:firstColumn="0" w:lastColumn="0" w:oddVBand="0" w:evenVBand="0" w:oddHBand="0" w:evenHBand="0" w:firstRowFirstColumn="0" w:firstRowLastColumn="0" w:lastRowFirstColumn="0" w:lastRowLastColumn="0"/>
-              <w:rPr>
-                <w:rFonts w:ascii="Arial" w:eastAsia="Times New Roman" w:hAnsi="Arial" w:cs="Arial"/>
-                <w:b/>
-                <w:noProof/>
-                <w:sz w:val="20"/>
-                <w:szCs w:val="20"/>
-                <w:lang w:eastAsia="es-MX"/>
-              </w:rPr>
-            </w:pPr>
-            <w:r>
-              <w:rPr>
-                <w:rFonts w:ascii="Arial" w:eastAsia="Times New Roman" w:hAnsi="Arial" w:cs="Arial"/>
-                <w:noProof/>
-                <w:sz w:val="20"/>
-                <w:szCs w:val="20"/>
-                <w:lang w:eastAsia="es-MX"/>
-              </w:rPr>
-              <w:t>S</w:t>
-            </w:r>
-          </w:p>
-        </w:tc>
-        <w:tc>
-          <w:tcPr>
-            <w:cnfStyle w:val="000100000000" w:firstRow="0" w:lastRow="0" w:firstColumn="0" w:lastColumn="1" w:oddVBand="0" w:evenVBand="0" w:oddHBand="0" w:evenHBand="0" w:firstRowFirstColumn="0" w:firstRowLastColumn="0" w:lastRowFirstColumn="0" w:lastRowLastColumn="0"/>
-            <w:tcW w:w="970" w:type="dxa"/>
-          </w:tcPr>
-          <w:p>
-            <w:pPr>
-              <w:jc w:val="both"/>
-              <w:rPr>
-                <w:rFonts w:ascii="Arial" w:eastAsia="Times New Roman" w:hAnsi="Arial" w:cs="Arial"/>
-                <w:b w:val="0"/>
-                <w:noProof/>
-                <w:sz w:val="20"/>
-                <w:szCs w:val="20"/>
-                <w:lang w:eastAsia="es-MX"/>
-              </w:rPr>
-            </w:pPr>
-            <w:r>
-              <w:rPr>
-                <w:rFonts w:ascii="Arial" w:eastAsia="Times New Roman" w:hAnsi="Arial" w:cs="Arial"/>
-                <w:b w:val="0"/>
-                <w:noProof/>
-                <w:sz w:val="20"/>
-                <w:szCs w:val="20"/>
-                <w:lang w:eastAsia="es-MX"/>
-              </w:rPr>
-              <w:t>S</w:t>
-            </w:r>
-          </w:p>
-        </w:tc>
-        <w:bookmarkStart w:id="0" w:name="_GoBack"/>
-        <w:bookmarkEnd w:id="0"/>
-      </w:tr>
-      <w:tr>
         <w:trPr>
           <w:cnfStyle w:val="010000000000" w:firstRow="0" w:lastRow="1" w:firstColumn="0" w:lastColumn="0" w:oddVBand="0" w:evenVBand="0" w:oddHBand="0" w:evenHBand="0" w:firstRowFirstColumn="0" w:firstRowLastColumn="0" w:lastRowFirstColumn="0" w:lastRowLastColumn="0"/>
         </w:trPr>
@@ -2522,12 +2335,21 @@
                 <w:szCs w:val="20"/>
               </w:rPr>
             </w:pPr>
+            <w:proofErr w:type="spellStart"/>
             <w:r>
               <w:rPr>
                 <w:rFonts w:ascii="Arial Narrow" w:eastAsia="Times New Roman" w:hAnsi="Arial Narrow" w:cs="Arial"/>
                 <w:szCs w:val="20"/>
               </w:rPr>
-              <w:t>Abrir y cerrar archivo</w:t>
+              <w:t>Estandar</w:t>
+            </w:r>
+            <w:proofErr w:type="spellEnd"/>
+            <w:r>
+              <w:rPr>
+                <w:rFonts w:ascii="Arial Narrow" w:eastAsia="Times New Roman" w:hAnsi="Arial Narrow" w:cs="Arial"/>
+                <w:szCs w:val="20"/>
+              </w:rPr>
+              <w:t xml:space="preserve"> </w:t>
             </w:r>
           </w:p>
         </w:tc>
@@ -2550,11 +2372,17 @@
                 <w:sz w:val="20"/>
                 <w:szCs w:val="20"/>
               </w:rPr>
-              <w:t>Verifique que todos los archivos sean</w:t>
-            </w:r>
-          </w:p>
-          <w:p>
-            <w:pPr>
+              <w:t>Asegúrese de que el código cumpla con los estándares de codificación.</w:t>
+            </w:r>
+          </w:p>
+        </w:tc>
+        <w:tc>
+          <w:tcPr>
+            <w:tcW w:w="1689" w:type="dxa"/>
+          </w:tcPr>
+          <w:p>
+            <w:pPr>
+              <w:jc w:val="both"/>
               <w:cnfStyle w:val="010000000000" w:firstRow="0" w:lastRow="1" w:firstColumn="0" w:lastColumn="0" w:oddVBand="0" w:evenVBand="0" w:oddHBand="0" w:evenHBand="0" w:firstRowFirstColumn="0" w:firstRowLastColumn="0" w:lastRowFirstColumn="0" w:lastRowLastColumn="0"/>
               <w:rPr>
                 <w:rFonts w:ascii="Arial" w:eastAsia="Times New Roman" w:hAnsi="Arial" w:cs="Arial"/>
@@ -2568,11 +2396,17 @@
                 <w:sz w:val="20"/>
                 <w:szCs w:val="20"/>
               </w:rPr>
-              <w:t>- debidamente declarado</w:t>
-            </w:r>
-          </w:p>
-          <w:p>
-            <w:pPr>
+              <w:t>S</w:t>
+            </w:r>
+          </w:p>
+        </w:tc>
+        <w:tc>
+          <w:tcPr>
+            <w:tcW w:w="1667" w:type="dxa"/>
+          </w:tcPr>
+          <w:p>
+            <w:pPr>
+              <w:jc w:val="both"/>
               <w:cnfStyle w:val="010000000000" w:firstRow="0" w:lastRow="1" w:firstColumn="0" w:lastColumn="0" w:oddVBand="0" w:evenVBand="0" w:oddHBand="0" w:evenHBand="0" w:firstRowFirstColumn="0" w:firstRowLastColumn="0" w:lastRowFirstColumn="0" w:lastRowLastColumn="0"/>
               <w:rPr>
                 <w:rFonts w:ascii="Arial" w:eastAsia="Times New Roman" w:hAnsi="Arial" w:cs="Arial"/>
@@ -2586,16 +2420,17 @@
                 <w:sz w:val="20"/>
                 <w:szCs w:val="20"/>
               </w:rPr>
-              <w:t>-abrió</w:t>
-            </w:r>
-          </w:p>
-          <w:p>
-            <w:pPr>
-              <w:tabs>
-                <w:tab w:val="left" w:pos="180"/>
-                <w:tab w:val="num" w:pos="360"/>
-              </w:tabs>
-              <w:ind w:left="180" w:hanging="180"/>
+              <w:t>S</w:t>
+            </w:r>
+          </w:p>
+        </w:tc>
+        <w:tc>
+          <w:tcPr>
+            <w:tcW w:w="819" w:type="dxa"/>
+          </w:tcPr>
+          <w:p>
+            <w:pPr>
+              <w:jc w:val="both"/>
               <w:cnfStyle w:val="010000000000" w:firstRow="0" w:lastRow="1" w:firstColumn="0" w:lastColumn="0" w:oddVBand="0" w:evenVBand="0" w:oddHBand="0" w:evenHBand="0" w:firstRowFirstColumn="0" w:firstRowLastColumn="0" w:lastRowFirstColumn="0" w:lastRowLastColumn="0"/>
               <w:rPr>
                 <w:rFonts w:ascii="Arial" w:eastAsia="Times New Roman" w:hAnsi="Arial" w:cs="Arial"/>
@@ -2606,84 +2441,6 @@
             <w:r>
               <w:rPr>
                 <w:rFonts w:ascii="Arial" w:eastAsia="Times New Roman" w:hAnsi="Arial" w:cs="Arial"/>
-                <w:sz w:val="20"/>
-                <w:szCs w:val="20"/>
-              </w:rPr>
-              <w:t>cerrado</w:t>
-            </w:r>
-          </w:p>
-        </w:tc>
-        <w:tc>
-          <w:tcPr>
-            <w:tcW w:w="1689" w:type="dxa"/>
-          </w:tcPr>
-          <w:p>
-            <w:pPr>
-              <w:jc w:val="both"/>
-              <w:cnfStyle w:val="010000000000" w:firstRow="0" w:lastRow="1" w:firstColumn="0" w:lastColumn="0" w:oddVBand="0" w:evenVBand="0" w:oddHBand="0" w:evenHBand="0" w:firstRowFirstColumn="0" w:firstRowLastColumn="0" w:lastRowFirstColumn="0" w:lastRowLastColumn="0"/>
-              <w:rPr>
-                <w:rFonts w:ascii="Arial" w:eastAsia="Times New Roman" w:hAnsi="Arial" w:cs="Arial"/>
-                <w:b w:val="0"/>
-                <w:sz w:val="20"/>
-                <w:szCs w:val="20"/>
-              </w:rPr>
-            </w:pPr>
-            <w:r>
-              <w:rPr>
-                <w:rFonts w:ascii="Arial" w:eastAsia="Times New Roman" w:hAnsi="Arial" w:cs="Arial"/>
-                <w:b w:val="0"/>
-                <w:sz w:val="20"/>
-                <w:szCs w:val="20"/>
-              </w:rPr>
-              <w:t>S</w:t>
-            </w:r>
-          </w:p>
-        </w:tc>
-        <w:tc>
-          <w:tcPr>
-            <w:tcW w:w="1667" w:type="dxa"/>
-          </w:tcPr>
-          <w:p>
-            <w:pPr>
-              <w:jc w:val="both"/>
-              <w:cnfStyle w:val="010000000000" w:firstRow="0" w:lastRow="1" w:firstColumn="0" w:lastColumn="0" w:oddVBand="0" w:evenVBand="0" w:oddHBand="0" w:evenHBand="0" w:firstRowFirstColumn="0" w:firstRowLastColumn="0" w:lastRowFirstColumn="0" w:lastRowLastColumn="0"/>
-              <w:rPr>
-                <w:rFonts w:ascii="Arial" w:eastAsia="Times New Roman" w:hAnsi="Arial" w:cs="Arial"/>
-                <w:b w:val="0"/>
-                <w:sz w:val="20"/>
-                <w:szCs w:val="20"/>
-              </w:rPr>
-            </w:pPr>
-            <w:r>
-              <w:rPr>
-                <w:rFonts w:ascii="Arial" w:eastAsia="Times New Roman" w:hAnsi="Arial" w:cs="Arial"/>
-                <w:b w:val="0"/>
-                <w:sz w:val="20"/>
-                <w:szCs w:val="20"/>
-              </w:rPr>
-              <w:t>S</w:t>
-            </w:r>
-          </w:p>
-        </w:tc>
-        <w:tc>
-          <w:tcPr>
-            <w:tcW w:w="819" w:type="dxa"/>
-          </w:tcPr>
-          <w:p>
-            <w:pPr>
-              <w:jc w:val="both"/>
-              <w:cnfStyle w:val="010000000000" w:firstRow="0" w:lastRow="1" w:firstColumn="0" w:lastColumn="0" w:oddVBand="0" w:evenVBand="0" w:oddHBand="0" w:evenHBand="0" w:firstRowFirstColumn="0" w:firstRowLastColumn="0" w:lastRowFirstColumn="0" w:lastRowLastColumn="0"/>
-              <w:rPr>
-                <w:rFonts w:ascii="Arial" w:eastAsia="Times New Roman" w:hAnsi="Arial" w:cs="Arial"/>
-                <w:b w:val="0"/>
-                <w:sz w:val="20"/>
-                <w:szCs w:val="20"/>
-              </w:rPr>
-            </w:pPr>
-            <w:r>
-              <w:rPr>
-                <w:rFonts w:ascii="Arial" w:eastAsia="Times New Roman" w:hAnsi="Arial" w:cs="Arial"/>
-                <w:b w:val="0"/>
                 <w:sz w:val="20"/>
                 <w:szCs w:val="20"/>
               </w:rPr>
@@ -2711,7 +2468,6 @@
             <w:r>
               <w:rPr>
                 <w:rFonts w:ascii="Arial" w:eastAsia="Times New Roman" w:hAnsi="Arial" w:cs="Arial"/>
-                <w:b w:val="0"/>
                 <w:noProof/>
                 <w:sz w:val="20"/>
                 <w:szCs w:val="20"/>
@@ -2764,6 +2520,8 @@
           <w:shd w:val="clear" w:color="auto" w:fill="F1F0F0"/>
         </w:rPr>
       </w:pPr>
+      <w:bookmarkStart w:id="0" w:name="_GoBack"/>
+      <w:bookmarkEnd w:id="0"/>
     </w:p>
     <w:sectPr>
       <w:headerReference w:type="even" r:id="rId8"/>
@@ -5865,7 +5623,7 @@
 </file>
 
 <file path=customXml/itemProps1.xml><?xml version="1.0" encoding="utf-8"?>
-<ds:datastoreItem xmlns:ds="http://schemas.openxmlformats.org/officeDocument/2006/customXml" ds:itemID="{171EEC0A-A90F-47D7-A8C0-EEBB2B0910BE}">
+<ds:datastoreItem xmlns:ds="http://schemas.openxmlformats.org/officeDocument/2006/customXml" ds:itemID="{600FC949-9D43-4828-8532-AD6A3614B522}">
   <ds:schemaRefs>
     <ds:schemaRef ds:uri="http://schemas.openxmlformats.org/officeDocument/2006/bibliography"/>
   </ds:schemaRefs>

</xml_diff>